<commit_message>
updated assignment clarity for 4
</commit_message>
<xml_diff>
--- a/Assignments/Assignment04_WebApi/Assignment04_WebApi.docx
+++ b/Assignments/Assignment04_WebApi/Assignment04_WebApi.docx
@@ -146,7 +146,15 @@
         </w:numPr>
       </w:pPr>
       <w:r>
-        <w:t xml:space="preserve">Accept JSON data for FirstName, LastName, and </w:t>
+        <w:t xml:space="preserve">Accept JSON data for FirstName, </w:t>
+      </w:r>
+      <w:proofErr w:type="spellStart"/>
+      <w:r>
+        <w:t>LastName</w:t>
+      </w:r>
+      <w:proofErr w:type="spellEnd"/>
+      <w:r>
+        <w:t xml:space="preserve">, and </w:t>
       </w:r>
       <w:proofErr w:type="spellStart"/>
       <w:r>
@@ -539,13 +547,7 @@
         <w:t xml:space="preserve">Accept JSON data for </w:t>
       </w:r>
       <w:r>
-        <w:t>a view date</w:t>
-      </w:r>
-      <w:r>
-        <w:t xml:space="preserve"> (as a string)</w:t>
-      </w:r>
-      <w:r>
-        <w:t>. It only has a single ke</w:t>
+        <w:t>a view date. It only has a single ke</w:t>
       </w:r>
       <w:r>
         <w:t>y/</w:t>
@@ -560,6 +562,17 @@
       <w:proofErr w:type="spellEnd"/>
       <w:r>
         <w:t>.”</w:t>
+      </w:r>
+      <w:r>
+        <w:t xml:space="preserve"> The value for this “</w:t>
+      </w:r>
+      <w:proofErr w:type="spellStart"/>
+      <w:r>
+        <w:t>ViewDate</w:t>
+      </w:r>
+      <w:proofErr w:type="spellEnd"/>
+      <w:r>
+        <w:t>” key will be a string.</w:t>
       </w:r>
     </w:p>
     <w:p>
@@ -615,46 +628,55 @@
         </w:numPr>
       </w:pPr>
       <w:r>
-        <w:rPr>
-          <w:bCs/>
-        </w:rPr>
-        <w:t xml:space="preserve">All indices should be validated to make sure the </w:t>
-      </w:r>
-      <w:r>
-        <w:rPr>
-          <w:bCs/>
-        </w:rPr>
-        <w:t>entry</w:t>
-      </w:r>
-      <w:r>
-        <w:rPr>
-          <w:bCs/>
-        </w:rPr>
+        <w:t xml:space="preserve">Be careful </w:t>
+      </w:r>
+      <w:r>
+        <w:t>with the</w:t>
+      </w:r>
+      <w:r>
+        <w:t xml:space="preserve"> names of your controller and </w:t>
+      </w:r>
+      <w:r>
+        <w:t>the names of the entity</w:t>
+      </w:r>
+      <w:r>
+        <w:t xml:space="preserve"> properties. They must match</w:t>
+      </w:r>
+      <w:r>
+        <w:t xml:space="preserve"> the names written here (and in assignment 3)</w:t>
+      </w:r>
+      <w:r>
+        <w:t xml:space="preserve"> so that the code from </w:t>
+      </w:r>
+      <w:r>
+        <w:lastRenderedPageBreak/>
+        <w:t>assignment 3 works with this server.</w:t>
+      </w:r>
+      <w:r>
         <w:t xml:space="preserve"> </w:t>
       </w:r>
       <w:r>
-        <w:rPr>
-          <w:bCs/>
-        </w:rPr>
-        <w:t>exists</w:t>
-      </w:r>
-      <w:r>
-        <w:rPr>
-          <w:bCs/>
-        </w:rPr>
-        <w:t xml:space="preserve">. If </w:t>
-      </w:r>
-      <w:r>
-        <w:rPr>
-          <w:bCs/>
-        </w:rPr>
-        <w:t>it</w:t>
-      </w:r>
-      <w:r>
-        <w:rPr>
-          <w:bCs/>
-        </w:rPr>
-        <w:t xml:space="preserve"> does not, return an appropriate status code.</w:t>
+        <w:t xml:space="preserve">Make sure </w:t>
+      </w:r>
+      <w:r>
+        <w:t>to</w:t>
+      </w:r>
+      <w:r>
+        <w:t xml:space="preserve"> have “</w:t>
+      </w:r>
+      <w:proofErr w:type="spellStart"/>
+      <w:r>
+        <w:t>api</w:t>
+      </w:r>
+      <w:proofErr w:type="spellEnd"/>
+      <w:r>
+        <w:t xml:space="preserve">” in the </w:t>
+      </w:r>
+      <w:r>
+        <w:t>Route for your controller and that it is</w:t>
+      </w:r>
+      <w:r>
+        <w:t xml:space="preserve"> named correctly.</w:t>
       </w:r>
     </w:p>
     <w:p>
@@ -666,29 +688,46 @@
         </w:numPr>
       </w:pPr>
       <w:r>
-        <w:lastRenderedPageBreak/>
-        <w:t xml:space="preserve">The list of </w:t>
-      </w:r>
-      <w:r>
-        <w:t>entries</w:t>
-      </w:r>
-      <w:r>
-        <w:t xml:space="preserve"> should begin with one entry, and t</w:t>
-      </w:r>
-      <w:r>
-        <w:t xml:space="preserve">he size of the </w:t>
-      </w:r>
-      <w:r>
-        <w:t>list</w:t>
-      </w:r>
-      <w:r>
-        <w:t xml:space="preserve"> should be capped at 30. During a POST request to create a new </w:t>
-      </w:r>
-      <w:r>
+        <w:rPr>
+          <w:bCs/>
+        </w:rPr>
+        <w:t xml:space="preserve">All indices should be validated to make sure the </w:t>
+      </w:r>
+      <w:r>
+        <w:rPr>
+          <w:bCs/>
+        </w:rPr>
         <w:t>entry</w:t>
       </w:r>
       <w:r>
-        <w:t>, clear the list first if it has too many entries.</w:t>
+        <w:rPr>
+          <w:bCs/>
+        </w:rPr>
+        <w:t xml:space="preserve"> </w:t>
+      </w:r>
+      <w:r>
+        <w:rPr>
+          <w:bCs/>
+        </w:rPr>
+        <w:t>exists</w:t>
+      </w:r>
+      <w:r>
+        <w:rPr>
+          <w:bCs/>
+        </w:rPr>
+        <w:t xml:space="preserve">. If </w:t>
+      </w:r>
+      <w:r>
+        <w:rPr>
+          <w:bCs/>
+        </w:rPr>
+        <w:t>it</w:t>
+      </w:r>
+      <w:r>
+        <w:rPr>
+          <w:bCs/>
+        </w:rPr>
+        <w:t xml:space="preserve"> does not, return an appropriate status code.</w:t>
       </w:r>
     </w:p>
     <w:p>
@@ -700,21 +739,28 @@
         </w:numPr>
       </w:pPr>
       <w:r>
-        <w:t>Be careful with the Route of your controller. Make sure you have “</w:t>
-      </w:r>
-      <w:proofErr w:type="spellStart"/>
-      <w:r>
-        <w:t>api</w:t>
-      </w:r>
-      <w:proofErr w:type="spellEnd"/>
-      <w:r>
-        <w:t>”</w:t>
-      </w:r>
-      <w:r>
-        <w:t xml:space="preserve"> in the path</w:t>
-      </w:r>
-      <w:r>
-        <w:t xml:space="preserve"> and your controller is named correctly.</w:t>
+        <w:t xml:space="preserve">The list of </w:t>
+      </w:r>
+      <w:r>
+        <w:t>entries</w:t>
+      </w:r>
+      <w:r>
+        <w:t xml:space="preserve"> should begin with one entry, and t</w:t>
+      </w:r>
+      <w:r>
+        <w:t xml:space="preserve">he size of the </w:t>
+      </w:r>
+      <w:r>
+        <w:t>list</w:t>
+      </w:r>
+      <w:r>
+        <w:t xml:space="preserve"> should be capped at 30. During a POST request to create a new </w:t>
+      </w:r>
+      <w:r>
+        <w:t>entry</w:t>
+      </w:r>
+      <w:r>
+        <w:t>, clear the list first if it has too many entries.</w:t>
       </w:r>
     </w:p>
     <w:p>
@@ -923,9 +969,11 @@
       <w:r>
         <w:t xml:space="preserve">, </w:t>
       </w:r>
+      <w:proofErr w:type="spellStart"/>
       <w:r>
         <w:t>LastName</w:t>
       </w:r>
+      <w:proofErr w:type="spellEnd"/>
       <w:r>
         <w:t>,</w:t>
       </w:r>
@@ -1017,7 +1065,15 @@
         </w:numPr>
       </w:pPr>
       <w:r>
-        <w:t>Error messages must be “in-page” i.e. no pop-ups or alerts.</w:t>
+        <w:t xml:space="preserve">Error messages must be “in-page” </w:t>
+      </w:r>
+      <w:proofErr w:type="gramStart"/>
+      <w:r>
+        <w:t>i.e.</w:t>
+      </w:r>
+      <w:proofErr w:type="gramEnd"/>
+      <w:r>
+        <w:t xml:space="preserve"> no pop-ups or alerts.</w:t>
       </w:r>
     </w:p>
     <w:p>
@@ -1084,7 +1140,11 @@
         <w:t xml:space="preserve">New Rule: </w:t>
       </w:r>
       <w:r>
-        <w:t>Controller entity classes must not be used directly to store data on the server; translate them into a model (data storage) class before saving the data. Conversely, controllers must not send any model classes to the user; translate them into controller entity classes before sending the response.</w:t>
+        <w:t xml:space="preserve">Controller entity classes must not be used directly to store data on the server; translate them into a model (data storage) class before saving the data. Conversely, controllers </w:t>
+      </w:r>
+      <w:r>
+        <w:lastRenderedPageBreak/>
+        <w:t>must not send any model classes to the user; translate them into controller entity classes before sending the response.</w:t>
       </w:r>
     </w:p>
     <w:sectPr>

</xml_diff>